<commit_message>
ajuste arquivos da pasta codigo, copiados na pasta codigo/backup
</commit_message>
<xml_diff>
--- a/codigo/backup/covid19-i-hes-grupo-1.docx
+++ b/codigo/backup/covid19-i-hes-grupo-1.docx
@@ -113,7 +113,7 @@
         <w:pStyle w:val="Date"/>
       </w:pPr>
       <w:r>
-        <w:t xml:space="preserve">25</w:t>
+        <w:t xml:space="preserve">29</w:t>
       </w:r>
       <w:r>
         <w:t xml:space="preserve"> </w:t>
@@ -508,10 +508,10 @@
         <w:t xml:space="preserve">investigar:</w:t>
       </w:r>
       <w:r>
-        <w:br/>
-      </w:r>
-      <w:r>
-        <w:t xml:space="preserve">-</w:t>
+        <w:t xml:space="preserve"> </w:t>
+      </w:r>
+      <w:r>
+        <w:t xml:space="preserve">a)</w:t>
       </w:r>
       <w:r>
         <w:t xml:space="preserve"> </w:t>
@@ -562,10 +562,10 @@
         <w:t xml:space="preserve">COVID-19;</w:t>
       </w:r>
       <w:r>
-        <w:br/>
-      </w:r>
-      <w:r>
-        <w:t xml:space="preserve">-</w:t>
+        <w:t xml:space="preserve"> </w:t>
+      </w:r>
+      <w:r>
+        <w:t xml:space="preserve">b)</w:t>
       </w:r>
       <w:r>
         <w:t xml:space="preserve"> </w:t>
@@ -646,10 +646,10 @@
         <w:t xml:space="preserve">contágio;</w:t>
       </w:r>
       <w:r>
-        <w:br/>
-      </w:r>
-      <w:r>
-        <w:t xml:space="preserve">-</w:t>
+        <w:t xml:space="preserve"> </w:t>
+      </w:r>
+      <w:r>
+        <w:t xml:space="preserve">c)</w:t>
       </w:r>
       <w:r>
         <w:t xml:space="preserve"> </w:t>
@@ -736,10 +736,10 @@
         <w:t xml:space="preserve">e</w:t>
       </w:r>
       <w:r>
-        <w:br/>
-      </w:r>
-      <w:r>
-        <w:t xml:space="preserve">-</w:t>
+        <w:t xml:space="preserve"> </w:t>
+      </w:r>
+      <w:r>
+        <w:t xml:space="preserve">d)</w:t>
       </w:r>
       <w:r>
         <w:t xml:space="preserve"> </w:t>
@@ -778,13 +778,13 @@
         <w:t xml:space="preserve">vidas.</w:t>
       </w:r>
     </w:p>
-    <w:bookmarkStart w:id="21" w:name="introdução"/>
+    <w:bookmarkStart w:id="20" w:name="introdução"/>
     <w:p>
       <w:pPr>
         <w:pStyle w:val="Heading2"/>
       </w:pPr>
       <w:r>
-        <w:t xml:space="preserve">Introdução</w:t>
+        <w:t xml:space="preserve">1. Introdução</w:t>
       </w:r>
     </w:p>
     <w:p>
@@ -792,75 +792,875 @@
         <w:pStyle w:val="FirstParagraph"/>
       </w:pPr>
       <w:r>
-        <w:t xml:space="preserve">Este é um documento R Markdown. Markdown é uma sintaxe de formatação simples para criar documentos HTML, PDF e MS Word. Para obter mais detalhes sobre o uso do R Markdown, consulte</w:t>
-      </w:r>
-      <w:r>
-        <w:t xml:space="preserve"> </w:t>
-      </w:r>
-      <w:hyperlink r:id="rId20">
-        <w:r>
-          <w:rPr>
-            <w:rStyle w:val="Hyperlink"/>
-          </w:rPr>
-          <w:t xml:space="preserve">http://rmarkdown.rstudio.com</w:t>
-        </w:r>
-      </w:hyperlink>
+        <w:t xml:space="preserve">Em março de 2020, a Organização Mundial das Nações Unidas (ONU) declarou</w:t>
+      </w:r>
+      <w:r>
+        <w:t xml:space="preserve"> </w:t>
+      </w:r>
+      <w:r>
+        <w:t xml:space="preserve">oficialmente a pandemia da Covid-19 (UNA-SUS, 2020), doença infecciosa</w:t>
+      </w:r>
+      <w:r>
+        <w:t xml:space="preserve"> </w:t>
+      </w:r>
+      <w:r>
+        <w:t xml:space="preserve">causada pelo vírus SARS-CoV-2, detectado pela primeira vez em dezembro</w:t>
+      </w:r>
+      <w:r>
+        <w:t xml:space="preserve"> </w:t>
+      </w:r>
+      <w:r>
+        <w:t xml:space="preserve">de 2019, na China. No Brasil, foi dada a confirmação do primeiro caso em</w:t>
+      </w:r>
+      <w:r>
+        <w:t xml:space="preserve"> </w:t>
+      </w:r>
+      <w:r>
+        <w:t xml:space="preserve">fevereiro de 2020, tendo o número de infectados e óbitos se multiplicado</w:t>
+      </w:r>
+      <w:r>
+        <w:t xml:space="preserve"> </w:t>
+      </w:r>
+      <w:r>
+        <w:t xml:space="preserve">rapidamente posteriormente.</w:t>
+      </w:r>
+    </w:p>
+    <w:p>
+      <w:pPr>
+        <w:pStyle w:val="BodyText"/>
+      </w:pPr>
+      <w:r>
+        <w:t xml:space="preserve">Medidas de prevenção foram implementadas em todas as regiões do país</w:t>
+      </w:r>
+      <w:r>
+        <w:t xml:space="preserve"> </w:t>
+      </w:r>
+      <w:r>
+        <w:t xml:space="preserve">para coibir a disseminação do vírus, tendo em vista a necessidade de</w:t>
+      </w:r>
+      <w:r>
+        <w:t xml:space="preserve"> </w:t>
+      </w:r>
+      <w:r>
+        <w:t xml:space="preserve">preparar as unidades de pronto atendimento (UPA) e hospitais para</w:t>
+      </w:r>
+      <w:r>
+        <w:t xml:space="preserve"> </w:t>
+      </w:r>
+      <w:r>
+        <w:t xml:space="preserve">receberem pacientes em larga escala em um curto período de tempo, uma</w:t>
+      </w:r>
+      <w:r>
+        <w:t xml:space="preserve"> </w:t>
+      </w:r>
+      <w:r>
+        <w:t xml:space="preserve">vez que a contaminação entre os seres humanos é considerada alta.</w:t>
+      </w:r>
+    </w:p>
+    <w:p>
+      <w:pPr>
+        <w:pStyle w:val="BodyText"/>
+      </w:pPr>
+      <w:r>
+        <w:t xml:space="preserve">No Brasil, a primeira vacina a ser utilizada foi a CoronaVac,</w:t>
+      </w:r>
+      <w:r>
+        <w:t xml:space="preserve"> </w:t>
+      </w:r>
+      <w:r>
+        <w:t xml:space="preserve">desenvolvida pelo Instituto Butantã em parceria com a fabricante chinesa</w:t>
+      </w:r>
+      <w:r>
+        <w:t xml:space="preserve"> </w:t>
+      </w:r>
+      <w:r>
+        <w:t xml:space="preserve">de medicamentos Sinovac Biontech. A vacinação da população deu-se início</w:t>
+      </w:r>
+      <w:r>
+        <w:t xml:space="preserve"> </w:t>
+      </w:r>
+      <w:r>
+        <w:t xml:space="preserve">em janeiro de 2021. Desde então, 80,3% da população já completou o</w:t>
+      </w:r>
+      <w:r>
+        <w:t xml:space="preserve"> </w:t>
+      </w:r>
+      <w:r>
+        <w:t xml:space="preserve">calendário vacinal (UOL, 2023) com todas as doses recomendadas, porém,</w:t>
+      </w:r>
+      <w:r>
+        <w:t xml:space="preserve"> </w:t>
+      </w:r>
+      <w:r>
+        <w:t xml:space="preserve">órgãos de saúde pública e privada ainda trabalham para que a cobertura</w:t>
+      </w:r>
+      <w:r>
+        <w:t xml:space="preserve"> </w:t>
+      </w:r>
+      <w:r>
+        <w:t xml:space="preserve">vacinal seja ainda maior, tendo em vista que a vacina deve ser</w:t>
+      </w:r>
+      <w:r>
+        <w:t xml:space="preserve"> </w:t>
+      </w:r>
+      <w:r>
+        <w:t xml:space="preserve">reforçada, em média, a cada 4 meses.</w:t>
+      </w:r>
+    </w:p>
+    <w:p>
+      <w:pPr>
+        <w:pStyle w:val="BodyText"/>
+      </w:pPr>
+      <w:r>
+        <w:t xml:space="preserve">Seu impacto global afetou diversos setores como saúde, política,</w:t>
+      </w:r>
+      <w:r>
+        <w:t xml:space="preserve"> </w:t>
+      </w:r>
+      <w:r>
+        <w:t xml:space="preserve">economia e educação. Considerando-se os fatores causados pela COVID-19,</w:t>
+      </w:r>
+      <w:r>
+        <w:t xml:space="preserve"> </w:t>
+      </w:r>
+      <w:r>
+        <w:t xml:space="preserve">a proposta desta pesquisa exploratória-descritiva é compreender como os</w:t>
+      </w:r>
+      <w:r>
+        <w:t xml:space="preserve"> </w:t>
+      </w:r>
+      <w:r>
+        <w:t xml:space="preserve">estudantes universitários vivenciam a pandemia. Buscou-se investigar</w:t>
+      </w:r>
+      <w:r>
+        <w:t xml:space="preserve"> </w:t>
+      </w:r>
+      <w:r>
+        <w:t xml:space="preserve">também de que forma se comportam frente às restrições impostas pelos</w:t>
+      </w:r>
+      <w:r>
+        <w:t xml:space="preserve"> </w:t>
+      </w:r>
+      <w:r>
+        <w:t xml:space="preserve">riscos de contágio, quais suas considerações a respeito das estratégias</w:t>
+      </w:r>
+      <w:r>
+        <w:t xml:space="preserve"> </w:t>
+      </w:r>
+      <w:r>
+        <w:t xml:space="preserve">que foram adotadas pelas instituições superiores, e como estes fatores</w:t>
+      </w:r>
+      <w:r>
+        <w:t xml:space="preserve"> </w:t>
+      </w:r>
+      <w:r>
+        <w:t xml:space="preserve">influenciaram suas vidas.</w:t>
+      </w:r>
+    </w:p>
+    <w:bookmarkEnd w:id="20"/>
+    <w:bookmarkStart w:id="21" w:name="fundamentação-teórica"/>
+    <w:p>
+      <w:pPr>
+        <w:pStyle w:val="Heading2"/>
+      </w:pPr>
+      <w:r>
+        <w:t xml:space="preserve">2. Fundamentação Teórica</w:t>
+      </w:r>
+    </w:p>
+    <w:p>
+      <w:pPr>
+        <w:pStyle w:val="FirstParagraph"/>
+      </w:pPr>
+      <w:r>
+        <w:t xml:space="preserve">A COVID-19 é uma síndrome respiratória aguda grave (SRAG) infecciosa</w:t>
+      </w:r>
+      <w:r>
+        <w:t xml:space="preserve"> </w:t>
+      </w:r>
+      <w:r>
+        <w:t xml:space="preserve">causada pelo coronavírus, cujo agente etiológico é o SARS-CoV-2. Sua</w:t>
+      </w:r>
+      <w:r>
+        <w:t xml:space="preserve"> </w:t>
+      </w:r>
+      <w:r>
+        <w:t xml:space="preserve">particularidade está na rapidez com que se manifesta entre seres</w:t>
+      </w:r>
+      <w:r>
+        <w:t xml:space="preserve"> </w:t>
+      </w:r>
+      <w:r>
+        <w:t xml:space="preserve">humanos, levando a alta contaminação e elevação do número de casos</w:t>
+      </w:r>
+      <w:r>
+        <w:t xml:space="preserve"> </w:t>
+      </w:r>
+      <w:r>
+        <w:t xml:space="preserve">(Campos, Mônica Rodrigues et al. 2020).. Inicialmente, os sintomas mais</w:t>
+      </w:r>
+      <w:r>
+        <w:t xml:space="preserve"> </w:t>
+      </w:r>
+      <w:r>
+        <w:t xml:space="preserve">comuns eram febre, tosse seca, perda dos sentidos, olfato e paladar, e,</w:t>
+      </w:r>
+      <w:r>
+        <w:t xml:space="preserve"> </w:t>
+      </w:r>
+      <w:r>
+        <w:t xml:space="preserve">em casos mais moderados/graves, falta de ar. Contudo, a doença apresenta</w:t>
+      </w:r>
+      <w:r>
+        <w:t xml:space="preserve"> </w:t>
+      </w:r>
+      <w:r>
+        <w:t xml:space="preserve">manifestações diferentes a depender do indivíduo. Desde então, variadas</w:t>
+      </w:r>
+      <w:r>
+        <w:t xml:space="preserve"> </w:t>
+      </w:r>
+      <w:r>
+        <w:t xml:space="preserve">mutações surgiram em diferentes partes do mundo, algumas, inclusive,</w:t>
+      </w:r>
+      <w:r>
+        <w:t xml:space="preserve"> </w:t>
+      </w:r>
+      <w:r>
+        <w:t xml:space="preserve">associadas a uma maior transmissibilidade e virulência.</w:t>
+      </w:r>
+    </w:p>
+    <w:p>
+      <w:pPr>
+        <w:pStyle w:val="BlockText"/>
+      </w:pPr>
+      <w:r>
+        <w:t xml:space="preserve">Por isso, medidas de proteção como usar máscaras e higienizar as mãos</w:t>
+      </w:r>
+      <w:r>
+        <w:t xml:space="preserve"> </w:t>
+      </w:r>
+      <w:r>
+        <w:t xml:space="preserve">com sabão e álcool em gel, evitar aglomerações e manter o</w:t>
+      </w:r>
+      <w:r>
+        <w:t xml:space="preserve"> </w:t>
+      </w:r>
+      <w:r>
+        <w:t xml:space="preserve">distanciamento social, além de completar o esquema vacinal contra a</w:t>
+      </w:r>
+      <w:r>
+        <w:t xml:space="preserve"> </w:t>
+      </w:r>
+      <w:r>
+        <w:t xml:space="preserve">Covid-19, são iniciativas que funcionam contra todas variantes da</w:t>
+      </w:r>
+      <w:r>
+        <w:t xml:space="preserve"> </w:t>
+      </w:r>
+      <w:r>
+        <w:t xml:space="preserve">Covid-19. (BUTANTAN, 2021).</w:t>
+      </w:r>
+    </w:p>
+    <w:p>
+      <w:pPr>
+        <w:pStyle w:val="FirstParagraph"/>
+      </w:pPr>
+      <w:r>
+        <w:t xml:space="preserve">Além disso, as medidas preventivas incluíram, inicialmente, o isolamento</w:t>
+      </w:r>
+      <w:r>
+        <w:t xml:space="preserve"> </w:t>
+      </w:r>
+      <w:r>
+        <w:t xml:space="preserve">social, quando as autoridades recomendaram que a população permanecesse</w:t>
+      </w:r>
+      <w:r>
+        <w:t xml:space="preserve"> </w:t>
+      </w:r>
+      <w:r>
+        <w:t xml:space="preserve">em casa, evitando assim aglomerações e, consequentemente, a transmissão</w:t>
+      </w:r>
+      <w:r>
+        <w:t xml:space="preserve"> </w:t>
+      </w:r>
+      <w:r>
+        <w:t xml:space="preserve">do vírus. Nesse período, os estados e municípios adotaram diferentes</w:t>
+      </w:r>
+      <w:r>
+        <w:t xml:space="preserve"> </w:t>
+      </w:r>
+      <w:r>
+        <w:t xml:space="preserve">medidas de isolamento social, com diferentes níveis de restrição dado o</w:t>
+      </w:r>
+      <w:r>
+        <w:t xml:space="preserve"> </w:t>
+      </w:r>
+      <w:r>
+        <w:t xml:space="preserve">número de infectados.</w:t>
+      </w:r>
+    </w:p>
+    <w:p>
+      <w:pPr>
+        <w:pStyle w:val="BodyText"/>
+      </w:pPr>
+      <w:r>
+        <w:t xml:space="preserve">No auge da pandemia, antes da criação de uma vacina, foi aplicado o</w:t>
+      </w:r>
+      <w:r>
+        <w:t xml:space="preserve"> </w:t>
+      </w:r>
+      <w:r>
+        <w:t xml:space="preserve">Lockdown (ou quarentena rígida) em determinadas localidades por um</w:t>
+      </w:r>
+      <w:r>
+        <w:t xml:space="preserve"> </w:t>
+      </w:r>
+      <w:r>
+        <w:t xml:space="preserve">determinado período de tempo, restringindo a circulação de pessoas e o</w:t>
+      </w:r>
+      <w:r>
+        <w:t xml:space="preserve"> </w:t>
+      </w:r>
+      <w:r>
+        <w:t xml:space="preserve">fechamento de comércios e serviços considerados não essenciais. Por</w:t>
+      </w:r>
+      <w:r>
+        <w:t xml:space="preserve"> </w:t>
+      </w:r>
+      <w:r>
+        <w:t xml:space="preserve">último, seguiu-se a vacinação, com uma campanha conduzida de forma</w:t>
+      </w:r>
+      <w:r>
+        <w:t xml:space="preserve"> </w:t>
+      </w:r>
+      <w:r>
+        <w:t xml:space="preserve">descentralizada, com cada Estado e município sendo responsáveis por</w:t>
+      </w:r>
+      <w:r>
+        <w:t xml:space="preserve"> </w:t>
+      </w:r>
+      <w:r>
+        <w:t xml:space="preserve">adquirir e distribuir as vacinas (VEJA, 2022). Além de tais medidas,</w:t>
+      </w:r>
+      <w:r>
+        <w:t xml:space="preserve"> </w:t>
+      </w:r>
+      <w:r>
+        <w:t xml:space="preserve">também puderam adotar outras adicionais de acordo com a situação local,</w:t>
+      </w:r>
+      <w:r>
+        <w:t xml:space="preserve"> </w:t>
+      </w:r>
+      <w:r>
+        <w:t xml:space="preserve">como fechamento de escolas, restrições de circulação noturna, entre</w:t>
+      </w:r>
+      <w:r>
+        <w:t xml:space="preserve"> </w:t>
+      </w:r>
+      <w:r>
+        <w:t xml:space="preserve">outras.</w:t>
+      </w:r>
+    </w:p>
+    <w:p>
+      <w:pPr>
+        <w:pStyle w:val="BodyText"/>
+      </w:pPr>
+      <w:r>
+        <w:t xml:space="preserve">As principais críticas às decisões tomadas pelos governos, tanto na</w:t>
+      </w:r>
+      <w:r>
+        <w:t xml:space="preserve"> </w:t>
+      </w:r>
+      <w:r>
+        <w:t xml:space="preserve">esfera federal, estadual ou municipal do Brasil, se dão pela falta de</w:t>
+      </w:r>
+      <w:r>
+        <w:t xml:space="preserve"> </w:t>
+      </w:r>
+      <w:r>
+        <w:t xml:space="preserve">planejamento. O país sofreu com a ausência de um plano efetivo na</w:t>
+      </w:r>
+      <w:r>
+        <w:t xml:space="preserve"> </w:t>
+      </w:r>
+      <w:r>
+        <w:t xml:space="preserve">coordenação e distribuição de vacinas, tendo dificuldades principalmente</w:t>
+      </w:r>
+      <w:r>
+        <w:t xml:space="preserve"> </w:t>
+      </w:r>
+      <w:r>
+        <w:t xml:space="preserve">quanto à distribuição, com desequilíbrios regionais e problemas de</w:t>
+      </w:r>
+      <w:r>
+        <w:t xml:space="preserve"> </w:t>
+      </w:r>
+      <w:r>
+        <w:t xml:space="preserve">logística. A falta de apoio econômico e social para as pessoas afetadas</w:t>
+      </w:r>
+      <w:r>
+        <w:t xml:space="preserve"> </w:t>
+      </w:r>
+      <w:r>
+        <w:t xml:space="preserve">pela pandemia também foi um fator de grande impacto (CEPAL, 2021), pois</w:t>
+      </w:r>
+      <w:r>
+        <w:t xml:space="preserve"> </w:t>
+      </w:r>
+      <w:r>
+        <w:t xml:space="preserve">muitos foram afetados economicamente pela pandemia e pela necessidade de</w:t>
+      </w:r>
+      <w:r>
+        <w:t xml:space="preserve"> </w:t>
+      </w:r>
+      <w:r>
+        <w:t xml:space="preserve">isolamento social.</w:t>
+      </w:r>
+    </w:p>
+    <w:p>
+      <w:pPr>
+        <w:pStyle w:val="BodyText"/>
+      </w:pPr>
+      <w:r>
+        <w:t xml:space="preserve">A falta de transparência e de informações precisas sobre a pandemia,</w:t>
+      </w:r>
+      <w:r>
+        <w:t xml:space="preserve"> </w:t>
+      </w:r>
+      <w:r>
+        <w:t xml:space="preserve">fosse pela real situação e as medidas governamentais adotadas tem sido</w:t>
+      </w:r>
+      <w:r>
+        <w:t xml:space="preserve"> </w:t>
+      </w:r>
+      <w:r>
+        <w:t xml:space="preserve">criticada, assim como a falta de informações consistentes e atualizadas.</w:t>
+      </w:r>
+      <w:r>
+        <w:t xml:space="preserve"> </w:t>
+      </w:r>
+      <w:r>
+        <w:t xml:space="preserve">E uma das principais causas na demora da compra de vacinas, e</w:t>
+      </w:r>
+      <w:r>
+        <w:t xml:space="preserve"> </w:t>
+      </w:r>
+      <w:r>
+        <w:t xml:space="preserve">impedimento de imunização no país, é a política de negacionismo, onde</w:t>
+      </w:r>
+      <w:r>
+        <w:t xml:space="preserve"> </w:t>
+      </w:r>
+      <w:r>
+        <w:t xml:space="preserve">governadores e líderes políticos minimizaram a gravidade da pandemia (O</w:t>
+      </w:r>
+      <w:r>
+        <w:t xml:space="preserve"> </w:t>
+      </w:r>
+      <w:r>
+        <w:t xml:space="preserve">Globo, 2021) e se recusaram a adotar medidas recomendadas pelas</w:t>
+      </w:r>
+      <w:r>
+        <w:t xml:space="preserve"> </w:t>
+      </w:r>
+      <w:r>
+        <w:t xml:space="preserve">autoridades de saúde mundiais, fator extremamente criticado por</w:t>
+      </w:r>
+      <w:r>
+        <w:t xml:space="preserve"> </w:t>
+      </w:r>
+      <w:r>
+        <w:t xml:space="preserve">especialistas (FIOCRUZ,2021), pois pode levou a uma disseminação</w:t>
+      </w:r>
+      <w:r>
+        <w:t xml:space="preserve"> </w:t>
+      </w:r>
+      <w:r>
+        <w:t xml:space="preserve">descontrolada do vírus e uma sobrecarga nos sistemas de saúde.</w:t>
+      </w:r>
+    </w:p>
+    <w:bookmarkEnd w:id="21"/>
+    <w:bookmarkStart w:id="22" w:name="metodologia"/>
+    <w:p>
+      <w:pPr>
+        <w:pStyle w:val="Heading2"/>
+      </w:pPr>
+      <w:r>
+        <w:t xml:space="preserve">3. Metodologia</w:t>
+      </w:r>
+    </w:p>
+    <w:p>
+      <w:pPr>
+        <w:pStyle w:val="FirstParagraph"/>
+      </w:pPr>
+      <w:r>
+        <w:t xml:space="preserve">Para a metodologia foi levado em consideração que se fez necessário uma</w:t>
+      </w:r>
+      <w:r>
+        <w:t xml:space="preserve"> </w:t>
+      </w:r>
+      <w:r>
+        <w:t xml:space="preserve">abordagem quali-quantitativa, por envolver aspectos opinativos e</w:t>
+      </w:r>
+      <w:r>
+        <w:t xml:space="preserve"> </w:t>
+      </w:r>
+      <w:r>
+        <w:t xml:space="preserve">informações a fim de identificar as principais dificuldades enfrentadas.</w:t>
+      </w:r>
+      <w:r>
+        <w:t xml:space="preserve"> </w:t>
+      </w:r>
+      <w:r>
+        <w:t xml:space="preserve">Tal abordagem foi escolhida dada a coleta de dados, e com a corroboração</w:t>
+      </w:r>
+      <w:r>
+        <w:t xml:space="preserve"> </w:t>
+      </w:r>
+      <w:r>
+        <w:t xml:space="preserve">de outras fontes de informação para a análise, a fim de enriquecer a</w:t>
+      </w:r>
+      <w:r>
+        <w:t xml:space="preserve"> </w:t>
+      </w:r>
+      <w:r>
+        <w:t xml:space="preserve">pesquisa realizada.</w:t>
+      </w:r>
+    </w:p>
+    <w:p>
+      <w:pPr>
+        <w:pStyle w:val="BlockText"/>
+      </w:pPr>
+      <w:r>
+        <w:t xml:space="preserve">Toda a ciência é qualitativa, no sentido que pretende estabelecer uma</w:t>
+      </w:r>
+      <w:r>
+        <w:t xml:space="preserve"> </w:t>
+      </w:r>
+      <w:r>
+        <w:t xml:space="preserve">qualidade a um objeto de estudo ao reproduzi-lo ou reconstruí-lo, ao</w:t>
+      </w:r>
+      <w:r>
+        <w:t xml:space="preserve"> </w:t>
+      </w:r>
+      <w:r>
+        <w:t xml:space="preserve">explicá-lo ou compreendê-lo. A quantidade em si mesma nada representa</w:t>
+      </w:r>
+      <w:r>
+        <w:t xml:space="preserve"> </w:t>
+      </w:r>
+      <w:r>
+        <w:t xml:space="preserve">se não se relaciona com determinada qualidade; as cifras e os dados</w:t>
+      </w:r>
+      <w:r>
+        <w:t xml:space="preserve"> </w:t>
+      </w:r>
+      <w:r>
+        <w:t xml:space="preserve">não falam sozinhos, requerem uma interpretação que alude a uma teoria,</w:t>
+      </w:r>
+      <w:r>
+        <w:t xml:space="preserve"> </w:t>
+      </w:r>
+      <w:r>
+        <w:t xml:space="preserve">à afirmação ou à negação de uma idéia. (…) técnicas quantitativas de</w:t>
+      </w:r>
+      <w:r>
+        <w:t xml:space="preserve"> </w:t>
+      </w:r>
+      <w:r>
+        <w:t xml:space="preserve">levantamentos (surveys) que serão processados estatisticamente ou com</w:t>
+      </w:r>
+      <w:r>
+        <w:t xml:space="preserve"> </w:t>
+      </w:r>
+      <w:r>
+        <w:t xml:space="preserve">histórias de vida que serão analisadas qualitativamente.</w:t>
+      </w:r>
+      <w:r>
+        <w:t xml:space="preserve"> </w:t>
+      </w:r>
+      <w:r>
+        <w:t xml:space="preserve">(Briceño-Léon,2003)</w:t>
+      </w:r>
+    </w:p>
+    <w:p>
+      <w:pPr>
+        <w:pStyle w:val="FirstParagraph"/>
+      </w:pPr>
+      <w:r>
+        <w:t xml:space="preserve">Na intenção de identificar as principais dificuldades pelas instituições</w:t>
+      </w:r>
+      <w:r>
+        <w:t xml:space="preserve"> </w:t>
+      </w:r>
+      <w:r>
+        <w:t xml:space="preserve">de ensino superior, foram adotados como instrumento de coleta de dados o</w:t>
+      </w:r>
+      <w:r>
+        <w:t xml:space="preserve"> </w:t>
+      </w:r>
+      <w:r>
+        <w:t xml:space="preserve">uso de um questionários online cadastrados no Google Formulários.</w:t>
+      </w:r>
+    </w:p>
+    <w:p>
+      <w:pPr>
+        <w:pStyle w:val="BodyText"/>
+      </w:pPr>
+      <w:r>
+        <w:t xml:space="preserve">Este relatório representa a análise sobre como a pandemia de Coronavírus</w:t>
+      </w:r>
+      <w:r>
+        <w:t xml:space="preserve"> </w:t>
+      </w:r>
+      <w:r>
+        <w:t xml:space="preserve">(Covid-19) afetou a vida e cotidiano dos estudantes universitários. O</w:t>
+      </w:r>
+      <w:r>
+        <w:t xml:space="preserve"> </w:t>
+      </w:r>
+      <w:r>
+        <w:t xml:space="preserve">questionário ficou disponível de 22 de abril de 2021 e 06 de dezembro de</w:t>
+      </w:r>
+      <w:r>
+        <w:t xml:space="preserve"> </w:t>
+      </w:r>
+      <w:r>
+        <w:t xml:space="preserve">2022, contendo 50 questões. A pesquisa contou com a participação de 52</w:t>
+      </w:r>
+      <w:r>
+        <w:t xml:space="preserve"> </w:t>
+      </w:r>
+      <w:r>
+        <w:t xml:space="preserve">integrantes, sendo que mais de 48% se declaram do gênero masculino, 46%</w:t>
+      </w:r>
+      <w:r>
+        <w:t xml:space="preserve"> </w:t>
+      </w:r>
+      <w:r>
+        <w:t xml:space="preserve">feminino, 4% transgênero/transexual e 2% homem gay. A amostra foi</w:t>
+      </w:r>
+      <w:r>
+        <w:t xml:space="preserve"> </w:t>
+      </w:r>
+      <w:r>
+        <w:t xml:space="preserve">composta ainda por 77% de alunos da UNESP e 23% de demais instituições.</w:t>
+      </w:r>
+    </w:p>
+    <w:bookmarkEnd w:id="22"/>
+    <w:bookmarkStart w:id="29" w:name="análise-exploratória"/>
+    <w:p>
+      <w:pPr>
+        <w:pStyle w:val="Heading2"/>
+      </w:pPr>
+      <w:r>
+        <w:t xml:space="preserve">4. Análise Exploratória</w:t>
+      </w:r>
+    </w:p>
+    <w:p>
+      <w:pPr>
+        <w:pStyle w:val="FirstParagraph"/>
+      </w:pPr>
+      <w:r>
+        <w:t xml:space="preserve">A Análise Exploratória de Dados, em inglês,</w:t>
+      </w:r>
+      <w:r>
+        <w:t xml:space="preserve"> </w:t>
+      </w:r>
+      <w:r>
+        <w:rPr>
+          <w:iCs/>
+          <w:i/>
+        </w:rPr>
+        <w:t xml:space="preserve">Exploratory Data Analysis</w:t>
+      </w:r>
+      <w:r>
+        <w:rPr>
+          <w:iCs/>
+          <w:i/>
+        </w:rPr>
+        <w:t xml:space="preserve"> </w:t>
+      </w:r>
+      <w:r>
+        <w:rPr>
+          <w:iCs/>
+          <w:i/>
+        </w:rPr>
+        <w:t xml:space="preserve">(EDA)</w:t>
+      </w:r>
+      <w:r>
+        <w:t xml:space="preserve">, é uma abordagem utilizada por Cientistas de Dados para analisar</w:t>
+      </w:r>
+      <w:r>
+        <w:t xml:space="preserve"> </w:t>
+      </w:r>
+      <w:r>
+        <w:t xml:space="preserve">e investigar dados. A partir dessa análise é possível ter uma visão</w:t>
+      </w:r>
+      <w:r>
+        <w:t xml:space="preserve"> </w:t>
+      </w:r>
+      <w:r>
+        <w:t xml:space="preserve">panorâmica dos dados, a fim de obter sentido e extrair conhecimentos</w:t>
+      </w:r>
+      <w:r>
+        <w:t xml:space="preserve"> </w:t>
+      </w:r>
+      <w:r>
+        <w:t xml:space="preserve">desses dados. Nessa etapa, ainda não é possível compreender o que os</w:t>
+      </w:r>
+      <w:r>
+        <w:t xml:space="preserve"> </w:t>
+      </w:r>
+      <w:r>
+        <w:t xml:space="preserve">dados têm para dizer, mas é possível gerar insights para obter respostas</w:t>
+      </w:r>
+      <w:r>
+        <w:t xml:space="preserve"> </w:t>
+      </w:r>
+      <w:r>
+        <w:t xml:space="preserve">para as perguntas, além de coletar informações que podem ser usadas para</w:t>
+      </w:r>
+      <w:r>
+        <w:t xml:space="preserve"> </w:t>
+      </w:r>
+      <w:r>
+        <w:t xml:space="preserve">alimentar os modelos de</w:t>
+      </w:r>
+      <w:r>
+        <w:t xml:space="preserve"> </w:t>
+      </w:r>
+      <w:r>
+        <w:rPr>
+          <w:iCs/>
+          <w:i/>
+        </w:rPr>
+        <w:t xml:space="preserve">machine learning</w:t>
+      </w:r>
       <w:r>
         <w:t xml:space="preserve">.</w:t>
       </w:r>
     </w:p>
+    <w:bookmarkStart w:id="23" w:name="X98fd93554944bd3bc1c7c2e821d95f4c81980d0"/>
+    <w:p>
+      <w:pPr>
+        <w:pStyle w:val="Heading3"/>
+      </w:pPr>
+      <w:r>
+        <w:t xml:space="preserve">4.1 Preparação e compreensão do conteúdo de dados</w:t>
+      </w:r>
+    </w:p>
+    <w:bookmarkEnd w:id="23"/>
+    <w:bookmarkStart w:id="24" w:name="importação-dos-dados"/>
+    <w:p>
+      <w:pPr>
+        <w:pStyle w:val="Heading3"/>
+      </w:pPr>
+      <w:r>
+        <w:t xml:space="preserve">4.2 Importação dos dados</w:t>
+      </w:r>
+    </w:p>
+    <w:bookmarkEnd w:id="24"/>
+    <w:bookmarkStart w:id="28" w:name="visualização-dos-dados"/>
+    <w:p>
+      <w:pPr>
+        <w:pStyle w:val="Heading3"/>
+      </w:pPr>
+      <w:r>
+        <w:t xml:space="preserve">4.3 Visualização dos dados</w:t>
+      </w:r>
+    </w:p>
+    <w:p>
+      <w:pPr>
+        <w:pStyle w:val="FirstParagraph"/>
+      </w:pPr>
+      <w:r>
+        <w:t xml:space="preserve">Portanto, neste tópico do artigo serão mostrados e discutidos os</w:t>
+      </w:r>
+      <w:r>
+        <w:t xml:space="preserve"> </w:t>
+      </w:r>
+      <w:r>
+        <w:t xml:space="preserve">gráficos resultantes da AED realizada.</w:t>
+      </w:r>
+    </w:p>
     <w:p>
       <w:pPr>
         <w:pStyle w:val="BodyText"/>
       </w:pPr>
       <w:r>
-        <w:t xml:space="preserve">Ao clicar no botão</w:t>
-      </w:r>
-      <w:r>
-        <w:t xml:space="preserve"> </w:t>
-      </w:r>
-      <w:r>
-        <w:rPr>
-          <w:bCs/>
-          <w:b/>
-        </w:rPr>
-        <w:t xml:space="preserve">Knit</w:t>
-      </w:r>
-      <w:r>
-        <w:t xml:space="preserve">, será gerado um documento que inclui tanto o conteúdo quanto a saída de qualquer fragmento de código R incorporado no documento. Você pode incorporar um pedaço de código R como este::</w:t>
-      </w:r>
-    </w:p>
-    <w:bookmarkEnd w:id="21"/>
-    <w:bookmarkStart w:id="25" w:name="análise-exploratrória"/>
-    <w:p>
-      <w:pPr>
-        <w:pStyle w:val="Heading2"/>
-      </w:pPr>
-      <w:r>
-        <w:t xml:space="preserve">Análise Exploratrória</w:t>
-      </w:r>
-    </w:p>
-    <w:p>
-      <w:pPr>
-        <w:pStyle w:val="FirstParagraph"/>
+        <w:t xml:space="preserve">Este relatório representa a análise sobre como a pandemia de Coronavírus</w:t>
+      </w:r>
+      <w:r>
+        <w:t xml:space="preserve"> </w:t>
+      </w:r>
+      <w:r>
+        <w:t xml:space="preserve">(Covid-19) afetou a vida e cotidiano dos estudantes universitários. O</w:t>
+      </w:r>
+      <w:r>
+        <w:t xml:space="preserve"> </w:t>
+      </w:r>
+      <w:r>
+        <w:t xml:space="preserve">questionário ficou disponível de 22 de abril de 2021 e 06 de dezembro de</w:t>
+      </w:r>
+      <w:r>
+        <w:t xml:space="preserve"> </w:t>
+      </w:r>
+      <w:r>
+        <w:t xml:space="preserve">2022, contendo 50 questões. A pesquisa contou com a participação de 52</w:t>
+      </w:r>
+      <w:r>
+        <w:t xml:space="preserve"> </w:t>
+      </w:r>
+      <w:r>
+        <w:t xml:space="preserve">integrantes, sendo que mais de 48% se declaram do gênero masculino, 46%</w:t>
+      </w:r>
+      <w:r>
+        <w:t xml:space="preserve"> </w:t>
+      </w:r>
+      <w:r>
+        <w:t xml:space="preserve">feminino, 4% transgênero/transexual e 2% homem gay . A amostra foi</w:t>
+      </w:r>
+      <w:r>
+        <w:t xml:space="preserve"> </w:t>
+      </w:r>
+      <w:r>
+        <w:t xml:space="preserve">composta ainda por 77% de alunos da UNESP e 23% de demais instituições.</w:t>
+      </w:r>
+      <w:r>
+        <w:t xml:space="preserve"> </w:t>
+      </w:r>
+      <w:r>
+        <w:t xml:space="preserve">Para o perfil dos entrevistados foram analisadas as respostas obtidas</w:t>
+      </w:r>
+      <w:r>
+        <w:t xml:space="preserve"> </w:t>
+      </w:r>
+      <w:r>
+        <w:t xml:space="preserve">pelo questionário, no período disponível.</w:t>
+      </w:r>
+    </w:p>
+    <w:p>
+      <w:pPr>
+        <w:pStyle w:val="BodyText"/>
       </w:pPr>
       <w:r>
         <w:drawing>
           <wp:inline>
             <wp:extent cx="4620126" cy="3696101"/>
             <wp:effectExtent b="0" l="0" r="0" t="0"/>
-            <wp:docPr descr="" title="" id="23" name="Picture"/>
+            <wp:docPr descr="" title="" id="26" name="Picture"/>
             <a:graphic>
               <a:graphicData uri="http://schemas.openxmlformats.org/drawingml/2006/picture">
                 <pic:pic>
                   <pic:nvPicPr>
-                    <pic:cNvPr descr="covid19-i-hes-grupo-1_files/figure-docx/unnamed-chunk-1-1.png" id="24" name="Picture"/>
+                    <pic:cNvPr descr="covid19-i-hes-grupo-1_files/figure-docx/unnamed-chunk-1-1.png" id="27" name="Picture"/>
                     <pic:cNvPicPr>
                       <a:picLocks noChangeArrowheads="1" noChangeAspect="1"/>
                     </pic:cNvPicPr>
                   </pic:nvPicPr>
                   <pic:blipFill>
-                    <a:blip r:embed="rId22"/>
+                    <a:blip r:embed="rId25"/>
                     <a:stretch>
                       <a:fillRect/>
                     </a:stretch>
@@ -892,10 +1692,1098 @@
         <w:pStyle w:val="BodyText"/>
       </w:pPr>
       <w:r>
-        <w:t xml:space="preserve">Segundo o gráfico ….</w:t>
-      </w:r>
-    </w:p>
-    <w:bookmarkEnd w:id="25"/>
+        <w:t xml:space="preserve">Como pode ser observado no Gráfico 1, A faixa etária com maior número de</w:t>
+      </w:r>
+      <w:r>
+        <w:t xml:space="preserve"> </w:t>
+      </w:r>
+      <w:r>
+        <w:t xml:space="preserve">entrevistados, correspondendo a 35%, é a faixa etária de 17 a 24 anos.</w:t>
+      </w:r>
+      <w:r>
+        <w:t xml:space="preserve"> </w:t>
+      </w:r>
+      <w:r>
+        <w:t xml:space="preserve">As faixas de 22 a 26 anos e 37 a 41 anos obtiveram 13% cada uma, 10% dos</w:t>
+      </w:r>
+      <w:r>
+        <w:t xml:space="preserve"> </w:t>
+      </w:r>
+      <w:r>
+        <w:t xml:space="preserve">respondentes estão na faixa de 42 a 46 anos, de 47 a 51 anos e de 52 a</w:t>
+      </w:r>
+      <w:r>
+        <w:t xml:space="preserve"> </w:t>
+      </w:r>
+      <w:r>
+        <w:t xml:space="preserve">56 anos tiveram ambas 8%, 6% eram da faixa de 27 a 31 anos, 6% de 32 a</w:t>
+      </w:r>
+      <w:r>
+        <w:t xml:space="preserve"> </w:t>
+      </w:r>
+      <w:r>
+        <w:t xml:space="preserve">36 anos, e apenas 2% se enquadraram na faixa etária de 57 a 61 anos.</w:t>
+      </w:r>
+    </w:p>
+    <w:bookmarkEnd w:id="28"/>
+    <w:bookmarkEnd w:id="29"/>
+    <w:bookmarkStart w:id="30" w:name="resultados-e-discussão"/>
+    <w:p>
+      <w:pPr>
+        <w:pStyle w:val="Heading2"/>
+      </w:pPr>
+      <w:r>
+        <w:t xml:space="preserve">Resultados e Discussão</w:t>
+      </w:r>
+    </w:p>
+    <w:p>
+      <w:pPr>
+        <w:pStyle w:val="FirstParagraph"/>
+      </w:pPr>
+      <w:r>
+        <w:t xml:space="preserve">Após a análise dos dados oriundos do questionário, foi observado que as</w:t>
+      </w:r>
+      <w:r>
+        <w:t xml:space="preserve"> </w:t>
+      </w:r>
+      <w:r>
+        <w:t xml:space="preserve">respostas recebidas não estão totalmente distantes da realidade</w:t>
+      </w:r>
+      <w:r>
+        <w:t xml:space="preserve"> </w:t>
+      </w:r>
+      <w:r>
+        <w:t xml:space="preserve">brasileira após período crítico de pandemia. Porém, deve-se ressaltar</w:t>
+      </w:r>
+      <w:r>
+        <w:t xml:space="preserve"> </w:t>
+      </w:r>
+      <w:r>
+        <w:t xml:space="preserve">alguns tópicos que chamam a atenção por revelarem informações sobre</w:t>
+      </w:r>
+      <w:r>
+        <w:t xml:space="preserve"> </w:t>
+      </w:r>
+      <w:r>
+        <w:t xml:space="preserve">dificuldades que, até então, pareciam representar uma parcela distante</w:t>
+      </w:r>
+      <w:r>
+        <w:t xml:space="preserve"> </w:t>
+      </w:r>
+      <w:r>
+        <w:t xml:space="preserve">da população comparada à bolha social de cada indivíduo.</w:t>
+      </w:r>
+    </w:p>
+    <w:p>
+      <w:pPr>
+        <w:pStyle w:val="BodyText"/>
+      </w:pPr>
+      <w:r>
+        <w:t xml:space="preserve">Como primeiro exemplo, deve-se citar os 2% universitários que não</w:t>
+      </w:r>
+      <w:r>
+        <w:t xml:space="preserve"> </w:t>
+      </w:r>
+      <w:r>
+        <w:t xml:space="preserve">migraram para o ensino virtual. Esse valor ainda foi superior que o</w:t>
+      </w:r>
+      <w:r>
+        <w:t xml:space="preserve"> </w:t>
+      </w:r>
+      <w:r>
+        <w:t xml:space="preserve">identificado em escolas públicas e particulares, segundo pesquisa</w:t>
+      </w:r>
+      <w:r>
+        <w:t xml:space="preserve"> </w:t>
+      </w:r>
+      <w:r>
+        <w:t xml:space="preserve">divulgada pela Agência Senado:</w:t>
+      </w:r>
+    </w:p>
+    <w:p>
+      <w:pPr>
+        <w:pStyle w:val="BlockText"/>
+      </w:pPr>
+      <w:r>
+        <w:t xml:space="preserve">No ensino privado, 70,9% das escolas ficaram fechadas no ano passado.</w:t>
+      </w:r>
+      <w:r>
+        <w:t xml:space="preserve"> </w:t>
+      </w:r>
+      <w:r>
+        <w:t xml:space="preserve">O número é consideravelmente menor que o da rede pública: 98,4% das</w:t>
+      </w:r>
+      <w:r>
+        <w:t xml:space="preserve"> </w:t>
+      </w:r>
+      <w:r>
+        <w:t xml:space="preserve">escolas federais, 97,5% das municipais e 85,9% das estaduais. (Agência</w:t>
+      </w:r>
+      <w:r>
+        <w:t xml:space="preserve"> </w:t>
+      </w:r>
+      <w:r>
+        <w:t xml:space="preserve">Senado)</w:t>
+      </w:r>
+    </w:p>
+    <w:p>
+      <w:pPr>
+        <w:pStyle w:val="FirstParagraph"/>
+      </w:pPr>
+      <w:r>
+        <w:t xml:space="preserve">Contudo, de acordo com o Presidente da Comissão de Educação da Alerj</w:t>
+      </w:r>
+      <w:r>
+        <w:t xml:space="preserve"> </w:t>
+      </w:r>
+      <w:r>
+        <w:t xml:space="preserve">durante a pandemia, Flavio Serafini (Psol), a rede estadual não</w:t>
+      </w:r>
+      <w:r>
+        <w:t xml:space="preserve"> </w:t>
+      </w:r>
+      <w:r>
+        <w:t xml:space="preserve">conseguia apresentar (na época) uma solução que garantisse o direito ao</w:t>
+      </w:r>
+      <w:r>
+        <w:t xml:space="preserve"> </w:t>
+      </w:r>
+      <w:r>
+        <w:t xml:space="preserve">ensino durante a pandemia.</w:t>
+      </w:r>
+    </w:p>
+    <w:p>
+      <w:pPr>
+        <w:pStyle w:val="BlockText"/>
+      </w:pPr>
+      <w:r>
+        <w:t xml:space="preserve">Mais de um terço dos alunos sequer acessou o aplicativo do estado, e a</w:t>
+      </w:r>
+      <w:r>
+        <w:t xml:space="preserve"> </w:t>
+      </w:r>
+      <w:r>
+        <w:t xml:space="preserve">média de uso diário é inferior a 10% do total de estudantes na maioria</w:t>
+      </w:r>
+      <w:r>
+        <w:t xml:space="preserve"> </w:t>
+      </w:r>
+      <w:r>
+        <w:t xml:space="preserve">dos dias. Isso mostra que o que foi desenvolvido até agora é muito</w:t>
+      </w:r>
+      <w:r>
+        <w:t xml:space="preserve"> </w:t>
+      </w:r>
+      <w:r>
+        <w:t xml:space="preserve">limitado. Faltou uma política de inclusão digital mais estruturante.”</w:t>
+      </w:r>
+      <w:r>
+        <w:t xml:space="preserve"> </w:t>
+      </w:r>
+      <w:r>
+        <w:t xml:space="preserve">(EXTRA, 2021)</w:t>
+      </w:r>
+    </w:p>
+    <w:p>
+      <w:pPr>
+        <w:pStyle w:val="FirstParagraph"/>
+      </w:pPr>
+      <w:r>
+        <w:t xml:space="preserve">Isso fez com que a qualidade da aprendizagem caísse e o déficit</w:t>
+      </w:r>
+      <w:r>
+        <w:t xml:space="preserve"> </w:t>
+      </w:r>
+      <w:r>
+        <w:t xml:space="preserve">educacional aumentasse, agravando ainda mais a desigualdade.</w:t>
+      </w:r>
+    </w:p>
+    <w:p>
+      <w:pPr>
+        <w:pStyle w:val="BodyText"/>
+      </w:pPr>
+      <w:r>
+        <w:t xml:space="preserve">A crise financeira iniciada em 2014 foi causada por um conjunto de</w:t>
+      </w:r>
+      <w:r>
+        <w:t xml:space="preserve"> </w:t>
+      </w:r>
+      <w:r>
+        <w:t xml:space="preserve">choques de oferta e demanda, obrigando gestores públicos a adotarem</w:t>
+      </w:r>
+      <w:r>
+        <w:t xml:space="preserve"> </w:t>
+      </w:r>
+      <w:r>
+        <w:t xml:space="preserve">instrumentos políticos para atenuar seus efeitos (Mariano, 2016), porém</w:t>
+      </w:r>
+      <w:r>
+        <w:t xml:space="preserve"> </w:t>
+      </w:r>
+      <w:r>
+        <w:t xml:space="preserve">a tão temida crise da pandemia não teve quaisquer indícios ou sinais</w:t>
+      </w:r>
+      <w:r>
+        <w:t xml:space="preserve"> </w:t>
+      </w:r>
+      <w:r>
+        <w:t xml:space="preserve">semelhantes ao anterior. De acordo com o relatório do Banco Mundial, a</w:t>
+      </w:r>
+      <w:r>
+        <w:t xml:space="preserve"> </w:t>
+      </w:r>
+      <w:r>
+        <w:t xml:space="preserve">recessão decorrente da pandemia atingiu seu ápice, em número de países</w:t>
+      </w:r>
+      <w:r>
+        <w:t xml:space="preserve"> </w:t>
+      </w:r>
+      <w:r>
+        <w:t xml:space="preserve">atingidos, nos últimos 120 anos (PODER 360, 2022).</w:t>
+      </w:r>
+    </w:p>
+    <w:p>
+      <w:pPr>
+        <w:pStyle w:val="BlockText"/>
+      </w:pPr>
+      <w:r>
+        <w:t xml:space="preserve">“</w:t>
+      </w:r>
+      <w:r>
+        <w:t xml:space="preserve">O Brasil desembolsou 15% do PIC (…) para conter os efeitos da covid</w:t>
+      </w:r>
+      <w:r>
+        <w:t xml:space="preserve"> </w:t>
+      </w:r>
+      <w:r>
+        <w:t xml:space="preserve">no 1 ano de pandemia. (…) O endividamento dos países tende a se</w:t>
+      </w:r>
+      <w:r>
+        <w:t xml:space="preserve"> </w:t>
+      </w:r>
+      <w:r>
+        <w:t xml:space="preserve">agravar, disse Ramalho, por outra consequência global da pandemia: a</w:t>
+      </w:r>
+      <w:r>
+        <w:t xml:space="preserve"> </w:t>
+      </w:r>
+      <w:r>
+        <w:t xml:space="preserve">alta da inflação.</w:t>
+      </w:r>
+      <w:r>
+        <w:t xml:space="preserve">”</w:t>
+      </w:r>
+      <w:r>
+        <w:t xml:space="preserve"> </w:t>
+      </w:r>
+      <w:r>
+        <w:t xml:space="preserve">(PODER 360, 2022)</w:t>
+      </w:r>
+    </w:p>
+    <w:p>
+      <w:pPr>
+        <w:pStyle w:val="FirstParagraph"/>
+      </w:pPr>
+      <w:r>
+        <w:t xml:space="preserve">De acordo com a fonte, o Banco Mundial ainda estima que 76 milhões de</w:t>
+      </w:r>
+      <w:r>
+        <w:t xml:space="preserve"> </w:t>
+      </w:r>
+      <w:r>
+        <w:t xml:space="preserve">pessoas entraram em 2020 para a extrema pobreza. O crescimento da</w:t>
+      </w:r>
+      <w:r>
+        <w:t xml:space="preserve"> </w:t>
+      </w:r>
+      <w:r>
+        <w:t xml:space="preserve">desigualdade não foi causado apenas por conta da pandemia, contudo os</w:t>
+      </w:r>
+      <w:r>
+        <w:t xml:space="preserve"> </w:t>
+      </w:r>
+      <w:r>
+        <w:t xml:space="preserve">mais vulneráveis ficaram excluídos até de medidas como o Auxílio</w:t>
+      </w:r>
+      <w:r>
+        <w:t xml:space="preserve"> </w:t>
+      </w:r>
+      <w:r>
+        <w:t xml:space="preserve">Emergencial, já que muitos não têm acesso à internet. Segundo o IBGE, em</w:t>
+      </w:r>
+      <w:r>
+        <w:t xml:space="preserve"> </w:t>
+      </w:r>
+      <w:r>
+        <w:t xml:space="preserve">2021, 92,3% dos domicílios urbanos brasileiros têm acesso à Internet</w:t>
+      </w:r>
+      <w:r>
+        <w:t xml:space="preserve"> </w:t>
+      </w:r>
+      <w:r>
+        <w:t xml:space="preserve">(PNAD, 2022). Entretanto, a desigualdade também se apresenta nesses</w:t>
+      </w:r>
+      <w:r>
+        <w:t xml:space="preserve"> </w:t>
+      </w:r>
+      <w:r>
+        <w:t xml:space="preserve">casos, já que 100% dos lares da classe A têm ao menos um computador, e</w:t>
+      </w:r>
+      <w:r>
+        <w:t xml:space="preserve"> </w:t>
+      </w:r>
+      <w:r>
+        <w:t xml:space="preserve">apenas 13% dos de classe D e E.</w:t>
+      </w:r>
+    </w:p>
+    <w:p>
+      <w:pPr>
+        <w:pStyle w:val="BodyText"/>
+      </w:pPr>
+      <w:r>
+        <w:t xml:space="preserve">Paralelamente, é importante destacar que boa parte dos entrevistados</w:t>
+      </w:r>
+      <w:r>
+        <w:t xml:space="preserve"> </w:t>
+      </w:r>
+      <w:r>
+        <w:t xml:space="preserve">sofreram consequências mais brandas no âmbito educacional. Apesar de</w:t>
+      </w:r>
+      <w:r>
+        <w:t xml:space="preserve"> </w:t>
+      </w:r>
+      <w:r>
+        <w:t xml:space="preserve">enfrentarem as mesmas dificuldades, como por exemplo, a falta de acesso</w:t>
+      </w:r>
+      <w:r>
+        <w:t xml:space="preserve"> </w:t>
+      </w:r>
+      <w:r>
+        <w:t xml:space="preserve">à estrutura universitária em determinadas situações, de modo geral</w:t>
+      </w:r>
+      <w:r>
+        <w:t xml:space="preserve"> </w:t>
+      </w:r>
+      <w:r>
+        <w:t xml:space="preserve">pode-se concluir que não sofreram impactos grandiosos que resultam no</w:t>
+      </w:r>
+      <w:r>
+        <w:t xml:space="preserve"> </w:t>
+      </w:r>
+      <w:r>
+        <w:t xml:space="preserve">rompimento das atividades acadêmicas ou sua conclusão.</w:t>
+      </w:r>
+    </w:p>
+    <w:bookmarkEnd w:id="30"/>
+    <w:bookmarkStart w:id="31" w:name="conclusão"/>
+    <w:p>
+      <w:pPr>
+        <w:pStyle w:val="Heading2"/>
+      </w:pPr>
+      <w:r>
+        <w:t xml:space="preserve">Conclusão</w:t>
+      </w:r>
+    </w:p>
+    <w:bookmarkEnd w:id="31"/>
+    <w:bookmarkStart w:id="44" w:name="referências"/>
+    <w:p>
+      <w:pPr>
+        <w:pStyle w:val="Heading2"/>
+      </w:pPr>
+      <w:r>
+        <w:t xml:space="preserve">Referências</w:t>
+      </w:r>
+    </w:p>
+    <w:p>
+      <w:pPr>
+        <w:pStyle w:val="FirstParagraph"/>
+      </w:pPr>
+      <w:r>
+        <w:t xml:space="preserve">BUTANTAN.</w:t>
+      </w:r>
+      <w:r>
+        <w:t xml:space="preserve"> </w:t>
+      </w:r>
+      <w:r>
+        <w:rPr>
+          <w:iCs/>
+          <w:i/>
+        </w:rPr>
+        <w:t xml:space="preserve">Por que acontecem mutações do SARS-CoV-2 e quais as</w:t>
+      </w:r>
+      <w:r>
+        <w:rPr>
+          <w:iCs/>
+          <w:i/>
+        </w:rPr>
+        <w:t xml:space="preserve"> </w:t>
+      </w:r>
+      <w:r>
+        <w:rPr>
+          <w:iCs/>
+          <w:i/>
+        </w:rPr>
+        <w:t xml:space="preserve">diferenças entre cada uma das variantes.</w:t>
+      </w:r>
+      <w:r>
+        <w:t xml:space="preserve"> </w:t>
+      </w:r>
+      <w:r>
+        <w:t xml:space="preserve">2021 . Disponível em:</w:t>
+      </w:r>
+      <w:r>
+        <w:t xml:space="preserve"> </w:t>
+      </w:r>
+      <w:hyperlink r:id="rId32">
+        <w:r>
+          <w:rPr>
+            <w:rStyle w:val="Hyperlink"/>
+          </w:rPr>
+          <w:t xml:space="preserve">https://butantan.gov.br/noticias/por-que-acontecem-mutacoes-do-sars-cov-2-e-quais-as-diferencas-entre-cada-uma-das-variantes</w:t>
+        </w:r>
+      </w:hyperlink>
+    </w:p>
+    <w:p>
+      <w:pPr>
+        <w:pStyle w:val="BodyText"/>
+      </w:pPr>
+      <w:r>
+        <w:t xml:space="preserve">Briceño-León, R. (2003).</w:t>
+      </w:r>
+      <w:r>
+        <w:t xml:space="preserve"> </w:t>
+      </w:r>
+      <w:r>
+        <w:rPr>
+          <w:iCs/>
+          <w:i/>
+        </w:rPr>
+        <w:t xml:space="preserve">Quatro modelos de integração de técnicas</w:t>
+      </w:r>
+      <w:r>
+        <w:rPr>
+          <w:iCs/>
+          <w:i/>
+        </w:rPr>
+        <w:t xml:space="preserve"> </w:t>
+      </w:r>
+      <w:r>
+        <w:rPr>
+          <w:iCs/>
+          <w:i/>
+        </w:rPr>
+        <w:t xml:space="preserve">qualitativas e quantitativas de investigação nas ciências sociais.</w:t>
+      </w:r>
+      <w:r>
+        <w:t xml:space="preserve"> </w:t>
+      </w:r>
+      <w:r>
+        <w:t xml:space="preserve">O</w:t>
+      </w:r>
+      <w:r>
+        <w:t xml:space="preserve"> </w:t>
+      </w:r>
+      <w:r>
+        <w:t xml:space="preserve">Clássico e o novo–tendências, objetos e abordagens em ciências sociais</w:t>
+      </w:r>
+      <w:r>
+        <w:t xml:space="preserve"> </w:t>
+      </w:r>
+      <w:r>
+        <w:t xml:space="preserve">e saúde, 157-186. Disponível em:</w:t>
+      </w:r>
+      <w:r>
+        <w:t xml:space="preserve"> </w:t>
+      </w:r>
+      <w:hyperlink r:id="rId33">
+        <w:r>
+          <w:rPr>
+            <w:rStyle w:val="Hyperlink"/>
+          </w:rPr>
+          <w:t xml:space="preserve">https://books.scielo.org/id/d5t55/pdf/goldenberg-9788575412510.pdf#page=157</w:t>
+        </w:r>
+      </w:hyperlink>
+    </w:p>
+    <w:p>
+      <w:pPr>
+        <w:pStyle w:val="BodyText"/>
+      </w:pPr>
+      <w:r>
+        <w:t xml:space="preserve">Campos, Mônica Rodrigues et al. </w:t>
+      </w:r>
+      <w:r>
+        <w:rPr>
+          <w:iCs/>
+          <w:i/>
+        </w:rPr>
+        <w:t xml:space="preserve">Carga de doença da COVID-19 e de suas</w:t>
+      </w:r>
+      <w:r>
+        <w:rPr>
+          <w:iCs/>
+          <w:i/>
+        </w:rPr>
+        <w:t xml:space="preserve"> </w:t>
+      </w:r>
+      <w:r>
+        <w:rPr>
+          <w:iCs/>
+          <w:i/>
+        </w:rPr>
+        <w:t xml:space="preserve">complicações agudas e crônicas: reflexões sobre a mensuração (DALY) e</w:t>
+      </w:r>
+      <w:r>
+        <w:rPr>
+          <w:iCs/>
+          <w:i/>
+        </w:rPr>
+        <w:t xml:space="preserve"> </w:t>
+      </w:r>
+      <w:r>
+        <w:rPr>
+          <w:iCs/>
+          <w:i/>
+        </w:rPr>
+        <w:t xml:space="preserve">perspectivas no Sistema Único de Saúde.</w:t>
+      </w:r>
+      <w:r>
+        <w:t xml:space="preserve"> </w:t>
+      </w:r>
+      <w:r>
+        <w:t xml:space="preserve">Cadernos de Saúde Pública</w:t>
+      </w:r>
+      <w:r>
+        <w:t xml:space="preserve"> </w:t>
+      </w:r>
+      <w:r>
+        <w:t xml:space="preserve">[online]. v. 36, n. 11 [Acessado 23 Janeiro 2023] , e00148920.</w:t>
+      </w:r>
+      <w:r>
+        <w:t xml:space="preserve"> </w:t>
+      </w:r>
+      <w:r>
+        <w:t xml:space="preserve">Disponível em:</w:t>
+      </w:r>
+      <w:r>
+        <w:t xml:space="preserve"> </w:t>
+      </w:r>
+      <w:hyperlink r:id="rId34">
+        <w:r>
+          <w:rPr>
+            <w:rStyle w:val="Hyperlink"/>
+          </w:rPr>
+          <w:t xml:space="preserve">https://doi.org/10.1590/0102-311X00148920</w:t>
+        </w:r>
+      </w:hyperlink>
+      <w:r>
+        <w:t xml:space="preserve">. ISSN</w:t>
+      </w:r>
+      <w:r>
+        <w:t xml:space="preserve"> </w:t>
+      </w:r>
+      <w:r>
+        <w:t xml:space="preserve">1678-4464.</w:t>
+      </w:r>
+      <w:r>
+        <w:t xml:space="preserve"> </w:t>
+      </w:r>
+      <w:hyperlink r:id="rId34">
+        <w:r>
+          <w:rPr>
+            <w:rStyle w:val="Hyperlink"/>
+          </w:rPr>
+          <w:t xml:space="preserve">https://doi.org/10.1590/0102-311X00148920</w:t>
+        </w:r>
+      </w:hyperlink>
+      <w:r>
+        <w:t xml:space="preserve">.</w:t>
+      </w:r>
+    </w:p>
+    <w:p>
+      <w:pPr>
+        <w:pStyle w:val="BodyText"/>
+      </w:pPr>
+      <w:r>
+        <w:t xml:space="preserve">CEPAL.</w:t>
+      </w:r>
+      <w:r>
+        <w:t xml:space="preserve"> </w:t>
+      </w:r>
+      <w:r>
+        <w:rPr>
+          <w:iCs/>
+          <w:i/>
+        </w:rPr>
+        <w:t xml:space="preserve">Pandemia provoca aumento nos níveis de pobreza sem precedentes</w:t>
+      </w:r>
+      <w:r>
+        <w:rPr>
+          <w:iCs/>
+          <w:i/>
+        </w:rPr>
+        <w:t xml:space="preserve"> </w:t>
+      </w:r>
+      <w:r>
+        <w:rPr>
+          <w:iCs/>
+          <w:i/>
+        </w:rPr>
+        <w:t xml:space="preserve">nas últimas décadas e tem um forte impacto na desigualdade e no</w:t>
+      </w:r>
+      <w:r>
+        <w:rPr>
+          <w:iCs/>
+          <w:i/>
+        </w:rPr>
+        <w:t xml:space="preserve"> </w:t>
+      </w:r>
+      <w:r>
+        <w:rPr>
+          <w:iCs/>
+          <w:i/>
+        </w:rPr>
+        <w:t xml:space="preserve">emprego.</w:t>
+      </w:r>
+      <w:r>
+        <w:t xml:space="preserve"> </w:t>
+      </w:r>
+      <w:r>
+        <w:t xml:space="preserve">2021. Disponível em:</w:t>
+      </w:r>
+      <w:r>
+        <w:t xml:space="preserve"> </w:t>
+      </w:r>
+      <w:hyperlink r:id="rId35">
+        <w:r>
+          <w:rPr>
+            <w:rStyle w:val="Hyperlink"/>
+          </w:rPr>
+          <w:t xml:space="preserve">https://www.cepal.org/pt-br/comunicados/pandemia-provoca-aumento-niveis-pobreza-sem-precedentes-ultimas-decadas-tem-forte</w:t>
+        </w:r>
+      </w:hyperlink>
+    </w:p>
+    <w:p>
+      <w:pPr>
+        <w:pStyle w:val="BodyText"/>
+      </w:pPr>
+      <w:r>
+        <w:t xml:space="preserve">EXTRA.</w:t>
+      </w:r>
+      <w:r>
+        <w:t xml:space="preserve"> </w:t>
+      </w:r>
+      <w:r>
+        <w:rPr>
+          <w:iCs/>
+          <w:i/>
+        </w:rPr>
+        <w:t xml:space="preserve">Migração para as escolas públicas cresce 30% na pandemia, e rede</w:t>
+      </w:r>
+      <w:r>
+        <w:rPr>
+          <w:iCs/>
+          <w:i/>
+        </w:rPr>
+        <w:t xml:space="preserve"> </w:t>
+      </w:r>
+      <w:r>
+        <w:rPr>
+          <w:iCs/>
+          <w:i/>
+        </w:rPr>
+        <w:t xml:space="preserve">privada perde 50 mil alunos.</w:t>
+      </w:r>
+      <w:r>
+        <w:t xml:space="preserve"> </w:t>
+      </w:r>
+      <w:r>
+        <w:t xml:space="preserve">2021. Disponível em:</w:t>
+      </w:r>
+      <w:r>
+        <w:t xml:space="preserve"> </w:t>
+      </w:r>
+      <w:hyperlink r:id="rId36">
+        <w:r>
+          <w:rPr>
+            <w:rStyle w:val="Hyperlink"/>
+          </w:rPr>
+          <w:t xml:space="preserve">https://extra.globo.com/noticias/rio/migracao-para-as-escolas-publicas-cresce-30-na-pandemia-rede-privada-perde-50-mil-alunos-25138212.html</w:t>
+        </w:r>
+      </w:hyperlink>
+    </w:p>
+    <w:p>
+      <w:pPr>
+        <w:pStyle w:val="BodyText"/>
+      </w:pPr>
+      <w:r>
+        <w:t xml:space="preserve">FIOCRUZ. 2021.</w:t>
+      </w:r>
+      <w:r>
+        <w:t xml:space="preserve"> </w:t>
+      </w:r>
+      <w:r>
+        <w:rPr>
+          <w:iCs/>
+          <w:i/>
+        </w:rPr>
+        <w:t xml:space="preserve">Aula inaugural analisa consequências das decisões</w:t>
+      </w:r>
+      <w:r>
+        <w:rPr>
+          <w:iCs/>
+          <w:i/>
+        </w:rPr>
+        <w:t xml:space="preserve"> </w:t>
+      </w:r>
+      <w:r>
+        <w:rPr>
+          <w:iCs/>
+          <w:i/>
+        </w:rPr>
+        <w:t xml:space="preserve">brasileiras no enfrentamento à pandemia.</w:t>
+      </w:r>
+      <w:r>
+        <w:t xml:space="preserve"> </w:t>
+      </w:r>
+      <w:r>
+        <w:t xml:space="preserve">Disponível em:</w:t>
+      </w:r>
+      <w:r>
+        <w:t xml:space="preserve"> </w:t>
+      </w:r>
+      <w:hyperlink r:id="rId37">
+        <w:r>
+          <w:rPr>
+            <w:rStyle w:val="Hyperlink"/>
+          </w:rPr>
+          <w:t xml:space="preserve">https://informe.ensp.fiocruz.br/noticias/51262</w:t>
+        </w:r>
+      </w:hyperlink>
+    </w:p>
+    <w:p>
+      <w:pPr>
+        <w:pStyle w:val="BodyText"/>
+      </w:pPr>
+      <w:r>
+        <w:t xml:space="preserve">IBGE. PNAD Contínua -</w:t>
+      </w:r>
+      <w:r>
+        <w:t xml:space="preserve"> </w:t>
+      </w:r>
+      <w:r>
+        <w:rPr>
+          <w:iCs/>
+          <w:i/>
+        </w:rPr>
+        <w:t xml:space="preserve">Módulo de Tecnologia de Informação e Comunicação</w:t>
+      </w:r>
+      <w:r>
+        <w:t xml:space="preserve"> </w:t>
+      </w:r>
+      <w:r>
+        <w:t xml:space="preserve">(TIC) 2021. Disponível em:</w:t>
+      </w:r>
+      <w:r>
+        <w:t xml:space="preserve"> </w:t>
+      </w:r>
+      <w:hyperlink r:id="rId38">
+        <w:r>
+          <w:rPr>
+            <w:rStyle w:val="Hyperlink"/>
+          </w:rPr>
+          <w:t xml:space="preserve">https://www.ibge.gov.br/estatisticas/multidominio/ciencia-tecnologia-e-inovacao/17270-pnad-continua.html?=&amp;t=resultados</w:t>
+        </w:r>
+      </w:hyperlink>
+    </w:p>
+    <w:p>
+      <w:pPr>
+        <w:pStyle w:val="BodyText"/>
+      </w:pPr>
+      <w:r>
+        <w:t xml:space="preserve">MARIANO, Jefferson, Barcellos, Lívia I. (2017).</w:t>
+      </w:r>
+      <w:r>
+        <w:t xml:space="preserve"> </w:t>
+      </w:r>
+      <w:r>
+        <w:rPr>
+          <w:iCs/>
+          <w:i/>
+        </w:rPr>
+        <w:t xml:space="preserve">Estratégias de gestão</w:t>
+      </w:r>
+      <w:r>
+        <w:rPr>
+          <w:iCs/>
+          <w:i/>
+        </w:rPr>
+        <w:t xml:space="preserve"> </w:t>
+      </w:r>
+      <w:r>
+        <w:rPr>
+          <w:iCs/>
+          <w:i/>
+        </w:rPr>
+        <w:t xml:space="preserve">dos municípios em cenário de crise socioeconômica.</w:t>
+      </w:r>
+      <w:r>
+        <w:t xml:space="preserve"> </w:t>
+      </w:r>
+      <w:r>
+        <w:t xml:space="preserve">Geografia e</w:t>
+      </w:r>
+      <w:r>
+        <w:t xml:space="preserve"> </w:t>
+      </w:r>
+      <w:r>
+        <w:t xml:space="preserve">Pesquisa, 11(2).</w:t>
+      </w:r>
+    </w:p>
+    <w:p>
+      <w:pPr>
+        <w:pStyle w:val="BodyText"/>
+      </w:pPr>
+      <w:r>
+        <w:t xml:space="preserve">O GLOBO.</w:t>
+      </w:r>
+      <w:r>
+        <w:t xml:space="preserve"> </w:t>
+      </w:r>
+      <w:r>
+        <w:rPr>
+          <w:iCs/>
+          <w:i/>
+        </w:rPr>
+        <w:t xml:space="preserve">Por que o negacionismo atrapalha o combate à Covid?.</w:t>
+      </w:r>
+      <w:r>
+        <w:t xml:space="preserve"> </w:t>
+      </w:r>
+      <w:r>
+        <w:t xml:space="preserve">2021.</w:t>
+      </w:r>
+      <w:r>
+        <w:t xml:space="preserve"> </w:t>
+      </w:r>
+      <w:r>
+        <w:t xml:space="preserve">Disponível em:</w:t>
+      </w:r>
+      <w:r>
+        <w:t xml:space="preserve"> </w:t>
+      </w:r>
+      <w:hyperlink r:id="rId39">
+        <w:r>
+          <w:rPr>
+            <w:rStyle w:val="Hyperlink"/>
+          </w:rPr>
+          <w:t xml:space="preserve">https://oglobo.globo.com/podcast/por-que-negacionismo-atrapalha-combate-covid-1-24931788</w:t>
+        </w:r>
+      </w:hyperlink>
+    </w:p>
+    <w:p>
+      <w:pPr>
+        <w:pStyle w:val="BodyText"/>
+      </w:pPr>
+      <w:r>
+        <w:t xml:space="preserve">PODER 360.</w:t>
+      </w:r>
+      <w:r>
+        <w:t xml:space="preserve"> </w:t>
+      </w:r>
+      <w:r>
+        <w:rPr>
+          <w:iCs/>
+          <w:i/>
+        </w:rPr>
+        <w:t xml:space="preserve">Pandemia causou recessão mais ampla que as guerras</w:t>
+      </w:r>
+      <w:r>
+        <w:rPr>
+          <w:iCs/>
+          <w:i/>
+        </w:rPr>
+        <w:t xml:space="preserve"> </w:t>
+      </w:r>
+      <w:r>
+        <w:rPr>
+          <w:iCs/>
+          <w:i/>
+        </w:rPr>
+        <w:t xml:space="preserve">mundiais.</w:t>
+      </w:r>
+      <w:r>
+        <w:t xml:space="preserve"> </w:t>
+      </w:r>
+      <w:r>
+        <w:t xml:space="preserve">2022. Disponível em:</w:t>
+      </w:r>
+      <w:r>
+        <w:t xml:space="preserve"> </w:t>
+      </w:r>
+      <w:hyperlink r:id="rId40">
+        <w:r>
+          <w:rPr>
+            <w:rStyle w:val="Hyperlink"/>
+          </w:rPr>
+          <w:t xml:space="preserve">https://www.poder360.com.br/economia/pandemia-causou-recessao-mais-ampla-que-as-guerras-mundiais/</w:t>
+        </w:r>
+      </w:hyperlink>
+    </w:p>
+    <w:p>
+      <w:pPr>
+        <w:pStyle w:val="BodyText"/>
+      </w:pPr>
+      <w:r>
+        <w:t xml:space="preserve">UOL.</w:t>
+      </w:r>
+      <w:r>
+        <w:t xml:space="preserve"> </w:t>
+      </w:r>
+      <w:r>
+        <w:rPr>
+          <w:iCs/>
+          <w:i/>
+        </w:rPr>
+        <w:t xml:space="preserve">Covid: 172,6 milhões de brasileiros completam vacinação, 80,3% da</w:t>
+      </w:r>
+      <w:r>
+        <w:rPr>
+          <w:iCs/>
+          <w:i/>
+        </w:rPr>
+        <w:t xml:space="preserve"> </w:t>
+      </w:r>
+      <w:r>
+        <w:rPr>
+          <w:iCs/>
+          <w:i/>
+        </w:rPr>
+        <w:t xml:space="preserve">população.</w:t>
+      </w:r>
+      <w:r>
+        <w:t xml:space="preserve"> </w:t>
+      </w:r>
+      <w:r>
+        <w:t xml:space="preserve">Disponível em:</w:t>
+      </w:r>
+      <w:r>
+        <w:t xml:space="preserve"> </w:t>
+      </w:r>
+      <w:hyperlink r:id="rId41">
+        <w:r>
+          <w:rPr>
+            <w:rStyle w:val="Hyperlink"/>
+          </w:rPr>
+          <w:t xml:space="preserve">https://noticias.uol.com.br/saude/ultimas-noticias/redacao/2023/01/11/vacinacao-covid-19-coronavirus-11-de-janeiro.htm?cmpid=copiaecola</w:t>
+        </w:r>
+      </w:hyperlink>
+      <w:r>
+        <w:t xml:space="preserve">.</w:t>
+      </w:r>
+      <w:r>
+        <w:t xml:space="preserve"> </w:t>
+      </w:r>
+      <w:r>
+        <w:t xml:space="preserve">Acesso em: 12 de jan. de 2023.</w:t>
+      </w:r>
+    </w:p>
+    <w:p>
+      <w:pPr>
+        <w:pStyle w:val="BodyText"/>
+      </w:pPr>
+      <w:r>
+        <w:t xml:space="preserve">UNA-SUS.</w:t>
+      </w:r>
+      <w:r>
+        <w:t xml:space="preserve"> </w:t>
+      </w:r>
+      <w:r>
+        <w:rPr>
+          <w:iCs/>
+          <w:i/>
+        </w:rPr>
+        <w:t xml:space="preserve">Organização Mundial de Saúde declara pandemia do novo</w:t>
+      </w:r>
+      <w:r>
+        <w:rPr>
+          <w:iCs/>
+          <w:i/>
+        </w:rPr>
+        <w:t xml:space="preserve"> </w:t>
+      </w:r>
+      <w:r>
+        <w:rPr>
+          <w:iCs/>
+          <w:i/>
+        </w:rPr>
+        <w:t xml:space="preserve">Coronavírus.</w:t>
+      </w:r>
+      <w:r>
+        <w:t xml:space="preserve"> </w:t>
+      </w:r>
+      <w:r>
+        <w:t xml:space="preserve">Disponível em:</w:t>
+      </w:r>
+      <w:r>
+        <w:t xml:space="preserve"> </w:t>
+      </w:r>
+      <w:hyperlink r:id="rId42">
+        <w:r>
+          <w:rPr>
+            <w:rStyle w:val="Hyperlink"/>
+          </w:rPr>
+          <w:t xml:space="preserve">https://www.unasus.gov.br/noticia/organizacao-mundial-de-saude-declara-pandemia-de-coronavirus</w:t>
+        </w:r>
+      </w:hyperlink>
+      <w:r>
+        <w:t xml:space="preserve">.</w:t>
+      </w:r>
+      <w:r>
+        <w:t xml:space="preserve"> </w:t>
+      </w:r>
+      <w:r>
+        <w:t xml:space="preserve">Acesso em: 10 de jan. de 2023.</w:t>
+      </w:r>
+    </w:p>
+    <w:p>
+      <w:pPr>
+        <w:pStyle w:val="BodyText"/>
+      </w:pPr>
+      <w:r>
+        <w:t xml:space="preserve">VEJA.</w:t>
+      </w:r>
+      <w:r>
+        <w:t xml:space="preserve"> </w:t>
+      </w:r>
+      <w:r>
+        <w:rPr>
+          <w:iCs/>
+          <w:i/>
+        </w:rPr>
+        <w:t xml:space="preserve">As lições da pandemia de Covid-19 – que está chegando ao fim.</w:t>
+      </w:r>
+      <w:r>
+        <w:t xml:space="preserve"> </w:t>
+      </w:r>
+      <w:r>
+        <w:t xml:space="preserve">2021 . Disponível em:</w:t>
+      </w:r>
+      <w:r>
+        <w:t xml:space="preserve"> </w:t>
+      </w:r>
+      <w:hyperlink r:id="rId43">
+        <w:r>
+          <w:rPr>
+            <w:rStyle w:val="Hyperlink"/>
+          </w:rPr>
+          <w:t xml:space="preserve">https://veja.abril.com.br/saude/os-sinais-de-que-a-pandemia-de-covid-19-vai-acabar-em-breve/</w:t>
+        </w:r>
+      </w:hyperlink>
+      <w:r>
+        <w:t xml:space="preserve">.</w:t>
+      </w:r>
+    </w:p>
+    <w:bookmarkEnd w:id="44"/>
     <w:sectPr/>
   </w:body>
 </w:document>

</xml_diff>